<commit_message>
question2 is done but im not sure if the space complexity is log n
</commit_message>
<xml_diff>
--- a/HW CS 4820/HW4/q2_HW4.docx
+++ b/HW CS 4820/HW4/q2_HW4.docx
@@ -70,7 +70,25 @@
           <w:sz w:val="20"/>
           <w:szCs w:val="20"/>
         </w:rPr>
-        <w:t xml:space="preserve"> there is only one date:</w:t>
+        <w:t xml:space="preserve"> </w:t>
+      </w:r>
+      <w:r>
+        <w:rPr>
+          <w:rFonts w:ascii="Menlo" w:hAnsi="Menlo" w:cs="Menlo"/>
+          <w:color w:val="000000"/>
+          <w:sz w:val="20"/>
+          <w:szCs w:val="20"/>
+        </w:rPr>
+        <w:t>start_date == end_date</w:t>
+      </w:r>
+      <w:r>
+        <w:rPr>
+          <w:rFonts w:ascii="Menlo" w:hAnsi="Menlo" w:cs="Menlo"/>
+          <w:color w:val="000000"/>
+          <w:sz w:val="20"/>
+          <w:szCs w:val="20"/>
+        </w:rPr>
+        <w:t>:</w:t>
       </w:r>
     </w:p>
     <w:p>
@@ -295,6 +313,7 @@
         <w:autoSpaceDE w:val="0"/>
         <w:autoSpaceDN w:val="0"/>
         <w:adjustRightInd w:val="0"/>
+        <w:ind w:left="6750" w:hanging="6750"/>
         <w:rPr>
           <w:rFonts w:ascii="Helvetica" w:hAnsi="Helvetica" w:cs="Helvetica"/>
         </w:rPr>
@@ -306,7 +325,34 @@
           <w:sz w:val="20"/>
           <w:szCs w:val="20"/>
         </w:rPr>
-        <w:t xml:space="preserve">        left_lowest = date with lowest price from the left subarray</w:t>
+        <w:t xml:space="preserve">        left_lowest = date with lowest price from </w:t>
+      </w:r>
+      <w:r>
+        <w:rPr>
+          <w:rFonts w:ascii="Menlo" w:hAnsi="Menlo" w:cs="Menlo"/>
+          <w:color w:val="000000"/>
+          <w:sz w:val="20"/>
+          <w:szCs w:val="20"/>
+        </w:rPr>
+        <w:t>dates[start_</w:t>
+      </w:r>
+      <w:r>
+        <w:rPr>
+          <w:rFonts w:ascii="Menlo" w:hAnsi="Menlo" w:cs="Menlo"/>
+          <w:color w:val="000000"/>
+          <w:sz w:val="20"/>
+          <w:szCs w:val="20"/>
+        </w:rPr>
+        <w:t>date</w:t>
+      </w:r>
+      <w:r>
+        <w:rPr>
+          <w:rFonts w:ascii="Menlo" w:hAnsi="Menlo" w:cs="Menlo"/>
+          <w:color w:val="000000"/>
+          <w:sz w:val="20"/>
+          <w:szCs w:val="20"/>
+        </w:rPr>
+        <w:t xml:space="preserve"> … middle_date]</w:t>
       </w:r>
     </w:p>
     <w:p>
@@ -317,6 +363,7 @@
         <w:autoSpaceDE w:val="0"/>
         <w:autoSpaceDN w:val="0"/>
         <w:adjustRightInd w:val="0"/>
+        <w:ind w:left="7110" w:hanging="7110"/>
         <w:rPr>
           <w:rFonts w:ascii="Helvetica" w:hAnsi="Helvetica" w:cs="Helvetica"/>
         </w:rPr>
@@ -328,21 +375,71 @@
           <w:sz w:val="20"/>
           <w:szCs w:val="20"/>
         </w:rPr>
-        <w:t xml:space="preserve">        right_highest = date with highest price from the right subarray</w:t>
-      </w:r>
-    </w:p>
-    <w:p>
-      <w:pPr>
-        <w:tabs>
-          <w:tab w:val="left" w:pos="494"/>
-        </w:tabs>
-        <w:autoSpaceDE w:val="0"/>
-        <w:autoSpaceDN w:val="0"/>
-        <w:adjustRightInd w:val="0"/>
-        <w:rPr>
-          <w:rFonts w:ascii="Helvetica" w:hAnsi="Helvetica" w:cs="Helvetica"/>
-        </w:rPr>
-      </w:pPr>
+        <w:t xml:space="preserve">        right_highest = date with highest price from </w:t>
+      </w:r>
+      <w:r>
+        <w:rPr>
+          <w:rFonts w:ascii="Menlo" w:hAnsi="Menlo" w:cs="Menlo"/>
+          <w:color w:val="000000"/>
+          <w:sz w:val="20"/>
+          <w:szCs w:val="20"/>
+        </w:rPr>
+        <w:t>dates[</w:t>
+      </w:r>
+      <w:r>
+        <w:rPr>
+          <w:rFonts w:ascii="Menlo" w:hAnsi="Menlo" w:cs="Menlo"/>
+          <w:color w:val="000000"/>
+          <w:sz w:val="20"/>
+          <w:szCs w:val="20"/>
+        </w:rPr>
+        <w:t>middle_date</w:t>
+      </w:r>
+      <w:r>
+        <w:rPr>
+          <w:rFonts w:ascii="Menlo" w:hAnsi="Menlo" w:cs="Menlo"/>
+          <w:color w:val="000000"/>
+          <w:sz w:val="20"/>
+          <w:szCs w:val="20"/>
+        </w:rPr>
+        <w:t xml:space="preserve"> </w:t>
+      </w:r>
+      <w:r>
+        <w:rPr>
+          <w:rFonts w:ascii="Menlo" w:hAnsi="Menlo" w:cs="Menlo"/>
+          <w:color w:val="000000"/>
+          <w:sz w:val="20"/>
+          <w:szCs w:val="20"/>
+        </w:rPr>
+        <w:t>+</w:t>
+      </w:r>
+      <w:r>
+        <w:rPr>
+          <w:rFonts w:ascii="Menlo" w:hAnsi="Menlo" w:cs="Menlo"/>
+          <w:color w:val="000000"/>
+          <w:sz w:val="20"/>
+          <w:szCs w:val="20"/>
+        </w:rPr>
+        <w:t xml:space="preserve"> </w:t>
+      </w:r>
+      <w:r>
+        <w:rPr>
+          <w:rFonts w:ascii="Menlo" w:hAnsi="Menlo" w:cs="Menlo"/>
+          <w:color w:val="000000"/>
+          <w:sz w:val="20"/>
+          <w:szCs w:val="20"/>
+        </w:rPr>
+        <w:t>1</w:t>
+      </w:r>
+      <w:r>
+        <w:rPr>
+          <w:rFonts w:ascii="Menlo" w:hAnsi="Menlo" w:cs="Menlo"/>
+          <w:color w:val="000000"/>
+          <w:sz w:val="20"/>
+          <w:szCs w:val="20"/>
+        </w:rPr>
+        <w:t xml:space="preserve"> … middle_date]</w:t>
+      </w:r>
     </w:p>
     <w:p>
       <w:pPr>
@@ -448,18 +545,43 @@
           <w:sz w:val="20"/>
           <w:szCs w:val="20"/>
         </w:rPr>
-        <w:t xml:space="preserve"> pair_of_maximum_profit(left_half_answer, right_half_answer, </w:t>
-      </w:r>
-      <w:bookmarkStart w:id="0" w:name="_GoBack"/>
-      <w:bookmarkEnd w:id="0"/>
-      <w:r>
-        <w:rPr>
-          <w:rFonts w:ascii="Menlo" w:hAnsi="Menlo" w:cs="Menlo"/>
-          <w:color w:val="000000"/>
-          <w:sz w:val="20"/>
-          <w:szCs w:val="20"/>
-        </w:rPr>
-        <w:t>across_answer)</w:t>
+        <w:t xml:space="preserve"> </w:t>
+      </w:r>
+      <w:r>
+        <w:rPr>
+          <w:rFonts w:ascii="Menlo" w:hAnsi="Menlo" w:cs="Menlo"/>
+          <w:color w:val="000000"/>
+          <w:sz w:val="20"/>
+          <w:szCs w:val="20"/>
+        </w:rPr>
+        <w:t xml:space="preserve">the pair of maximum profit between </w:t>
+      </w:r>
+      <w:r>
+        <w:rPr>
+          <w:rFonts w:ascii="Menlo" w:hAnsi="Menlo" w:cs="Menlo"/>
+          <w:color w:val="000000"/>
+          <w:sz w:val="20"/>
+          <w:szCs w:val="20"/>
+        </w:rPr>
+        <w:t xml:space="preserve">left_half_answer, right_half_answer, </w:t>
+      </w:r>
+      <w:r>
+        <w:rPr>
+          <w:rFonts w:ascii="Menlo" w:hAnsi="Menlo" w:cs="Menlo"/>
+          <w:color w:val="000000"/>
+          <w:sz w:val="20"/>
+          <w:szCs w:val="20"/>
+        </w:rPr>
+        <w:t xml:space="preserve">and </w:t>
+      </w:r>
+      <w:r>
+        <w:rPr>
+          <w:rFonts w:ascii="Menlo" w:hAnsi="Menlo" w:cs="Menlo"/>
+          <w:color w:val="000000"/>
+          <w:sz w:val="20"/>
+          <w:szCs w:val="20"/>
+        </w:rPr>
+        <w:t>across_answer</w:t>
       </w:r>
     </w:p>
     <w:p>
@@ -474,6 +596,389 @@
           <w:rFonts w:ascii="Helvetica" w:hAnsi="Helvetica" w:cs="Helvetica"/>
         </w:rPr>
       </w:pPr>
+    </w:p>
+    <w:p/>
+    <w:p>
+      <w:r>
+        <w:t xml:space="preserve">The gist of it is, getting the best pair of dates from the left half of the </w:t>
+      </w:r>
+      <w:r>
+        <w:t>array, getting the best pair of dates from the right half, and getting the best pair where the buying date is from the left half and the selling date is from the right half</w:t>
+      </w:r>
+      <w:r>
+        <w:t xml:space="preserve"> (minimum from left half and maximum from right half)</w:t>
+      </w:r>
+      <w:r>
+        <w:t>, and returning the best pair out of these three.</w:t>
+      </w:r>
+    </w:p>
+    <w:p/>
+    <w:p/>
+    <w:p>
+      <w:pPr>
+        <w:pStyle w:val="Heading1"/>
+      </w:pPr>
+      <w:r>
+        <w:t>Proof of Correctness</w:t>
+      </w:r>
+    </w:p>
+    <w:p/>
+    <w:p>
+      <w:r>
+        <w:t xml:space="preserve">We will prove by </w:t>
+      </w:r>
+      <w:r>
+        <w:t>induction that this is correct.</w:t>
+      </w:r>
+      <w:r>
+        <w:t xml:space="preserve"> A se</w:t>
+      </w:r>
+      <w:r>
+        <w:t>ries</w:t>
+      </w:r>
+      <w:r>
+        <w:t xml:space="preserve"> of dates is composed of </w:t>
+      </w:r>
+      <w:r>
+        <w:t>a left half and a right half.</w:t>
+      </w:r>
+      <w:r>
+        <w:t xml:space="preserve"> Define </w:t>
+      </w:r>
+      <m:oMath>
+        <m:r>
+          <w:rPr>
+            <w:rFonts w:ascii="Cambria Math" w:hAnsi="Cambria Math"/>
+          </w:rPr>
+          <m:t>P(x)</m:t>
+        </m:r>
+      </m:oMath>
+      <w:r>
+        <w:t xml:space="preserve"> to mean “the optimal pair of buying and selling dates for the se</w:t>
+      </w:r>
+      <w:r>
+        <w:t xml:space="preserve">ries of dates </w:t>
+      </w:r>
+      <m:oMath>
+        <m:r>
+          <w:rPr>
+            <w:rFonts w:ascii="Cambria Math" w:hAnsi="Cambria Math"/>
+          </w:rPr>
+          <m:t>x</m:t>
+        </m:r>
+      </m:oMath>
+      <w:r>
+        <w:t>.”</w:t>
+      </w:r>
+    </w:p>
+    <w:p/>
+    <w:p>
+      <w:pPr>
+        <w:pStyle w:val="Heading2"/>
+      </w:pPr>
+      <w:r>
+        <w:t>Base Case</w:t>
+      </w:r>
+    </w:p>
+    <w:p>
+      <w:r>
+        <w:t xml:space="preserve">There is only one day. The maximum profit is of course </w:t>
+      </w:r>
+      <w:r>
+        <w:t xml:space="preserve">0 and the buying and selling dates </w:t>
+      </w:r>
+      <w:r>
+        <w:t xml:space="preserve">are both </w:t>
+      </w:r>
+      <w:r>
+        <w:t>that one day.</w:t>
+      </w:r>
+    </w:p>
+    <w:p/>
+    <w:p>
+      <w:pPr>
+        <w:pStyle w:val="Heading2"/>
+      </w:pPr>
+      <w:r>
+        <w:t>Inductive Case</w:t>
+      </w:r>
+    </w:p>
+    <w:p>
+      <w:r>
+        <w:t xml:space="preserve">Given a series </w:t>
+      </w:r>
+      <m:oMath>
+        <m:r>
+          <w:rPr>
+            <w:rFonts w:ascii="Cambria Math" w:hAnsi="Cambria Math"/>
+          </w:rPr>
+          <m:t>c</m:t>
+        </m:r>
+      </m:oMath>
+      <w:r>
+        <w:t xml:space="preserve"> of dates and their stock prices, define </w:t>
+      </w:r>
+      <m:oMath>
+        <m:r>
+          <w:rPr>
+            <w:rFonts w:ascii="Cambria Math" w:hAnsi="Cambria Math"/>
+          </w:rPr>
+          <m:t>a</m:t>
+        </m:r>
+      </m:oMath>
+      <w:r>
+        <w:rPr>
+          <w:rFonts w:eastAsiaTheme="minorEastAsia"/>
+        </w:rPr>
+        <w:t xml:space="preserve"> to be its left half and </w:t>
+      </w:r>
+      <m:oMath>
+        <m:r>
+          <w:rPr>
+            <w:rFonts w:ascii="Cambria Math" w:eastAsiaTheme="minorEastAsia" w:hAnsi="Cambria Math"/>
+          </w:rPr>
+          <m:t>b</m:t>
+        </m:r>
+      </m:oMath>
+      <w:r>
+        <w:rPr>
+          <w:rFonts w:eastAsiaTheme="minorEastAsia"/>
+        </w:rPr>
+        <w:t xml:space="preserve"> to be its right half.</w:t>
+      </w:r>
+      <w:r>
+        <w:rPr>
+          <w:rFonts w:eastAsiaTheme="minorEastAsia"/>
+        </w:rPr>
+        <w:t xml:space="preserve"> </w:t>
+      </w:r>
+      <w:r>
+        <w:rPr>
+          <w:rFonts w:eastAsiaTheme="minorEastAsia"/>
+        </w:rPr>
+        <w:t xml:space="preserve">Because all the dates are sorted chronologically, </w:t>
+      </w:r>
+      <w:r>
+        <w:t>t</w:t>
+      </w:r>
+      <w:r>
+        <w:t xml:space="preserve">he optimal pair </w:t>
+      </w:r>
+      <w:r>
+        <w:t xml:space="preserve">of buying and selling dates </w:t>
+      </w:r>
+      <w:r>
+        <w:t xml:space="preserve">falls into one of three categories: </w:t>
+      </w:r>
+    </w:p>
+    <w:p>
+      <w:pPr>
+        <w:pStyle w:val="ListParagraph"/>
+        <w:numPr>
+          <w:ilvl w:val="0"/>
+          <w:numId w:val="1"/>
+        </w:numPr>
+      </w:pPr>
+      <w:r>
+        <w:t>Both dates are from the left half</w:t>
+      </w:r>
+    </w:p>
+    <w:p>
+      <w:pPr>
+        <w:pStyle w:val="ListParagraph"/>
+        <w:numPr>
+          <w:ilvl w:val="0"/>
+          <w:numId w:val="1"/>
+        </w:numPr>
+      </w:pPr>
+      <w:r>
+        <w:t>Both dates are from the right half</w:t>
+      </w:r>
+    </w:p>
+    <w:p>
+      <w:pPr>
+        <w:pStyle w:val="ListParagraph"/>
+        <w:numPr>
+          <w:ilvl w:val="0"/>
+          <w:numId w:val="1"/>
+        </w:numPr>
+      </w:pPr>
+      <w:r>
+        <w:t>The buying date is from the left half and the selling date is from the right half</w:t>
+      </w:r>
+    </w:p>
+    <w:p>
+      <w:r>
+        <w:lastRenderedPageBreak/>
+        <w:t xml:space="preserve">We </w:t>
+      </w:r>
+      <w:r>
+        <w:t xml:space="preserve">can </w:t>
+      </w:r>
+      <w:r>
+        <w:t>assu</w:t>
+      </w:r>
+      <w:r>
+        <w:t>me inductive hypotheses</w:t>
+      </w:r>
+      <w:r>
+        <w:t xml:space="preserve"> </w:t>
+      </w:r>
+      <m:oMath>
+        <m:r>
+          <w:rPr>
+            <w:rFonts w:ascii="Cambria Math" w:hAnsi="Cambria Math"/>
+          </w:rPr>
+          <m:t>P(a)</m:t>
+        </m:r>
+      </m:oMath>
+      <w:r>
+        <w:t xml:space="preserve"> and </w:t>
+      </w:r>
+      <m:oMath>
+        <m:r>
+          <w:rPr>
+            <w:rFonts w:ascii="Cambria Math" w:hAnsi="Cambria Math"/>
+          </w:rPr>
+          <m:t>P(b)</m:t>
+        </m:r>
+      </m:oMath>
+      <w:r>
+        <w:t>.</w:t>
+      </w:r>
+      <w:r>
+        <w:t xml:space="preserve"> </w:t>
+      </w:r>
+      <w:r>
+        <w:t>The optimal pair of dates where the buying date is from the left half and the selling date is from the right half would be the date with the lowest price from the left half and the date with the highest price from the right</w:t>
+      </w:r>
+      <w:r>
+        <w:t xml:space="preserve"> because that </w:t>
+      </w:r>
+      <w:r>
+        <w:t>creates the biggest profit margin.</w:t>
+      </w:r>
+      <w:r>
+        <w:t xml:space="preserve"> Choosing the b</w:t>
+      </w:r>
+      <w:r>
+        <w:t>est pair out of those 3 pairs thus gives the optimal solution.</w:t>
+      </w:r>
+    </w:p>
+    <w:p/>
+    <w:p>
+      <w:pPr>
+        <w:pStyle w:val="Heading1"/>
+      </w:pPr>
+      <w:r>
+        <w:t>Runtime Analysis</w:t>
+      </w:r>
+    </w:p>
+    <w:p>
+      <w:r>
+        <w:t>The number of subproblems at each step doubles because you split the array of dates into halves</w:t>
+      </w:r>
+      <w:r>
+        <w:t xml:space="preserve">. The size of each subproblem at each step halves. </w:t>
+      </w:r>
+      <w:r>
+        <w:t>F</w:t>
+      </w:r>
+      <w:r>
+        <w:t xml:space="preserve">inding the maximum and minimum in an array is </w:t>
+      </w:r>
+      <m:oMath>
+        <m:r>
+          <w:rPr>
+            <w:rFonts w:ascii="Cambria Math" w:hAnsi="Cambria Math"/>
+          </w:rPr>
+          <m:t>O(n)</m:t>
+        </m:r>
+      </m:oMath>
+      <w:r>
+        <w:t>.</w:t>
+      </w:r>
+      <m:oMath>
+        <m:r>
+          <w:rPr>
+            <w:rFonts w:ascii="Cambria Math" w:hAnsi="Cambria Math"/>
+          </w:rPr>
+          <m:t xml:space="preserve"> </m:t>
+        </m:r>
+        <m:r>
+          <w:rPr>
+            <w:rFonts w:ascii="Cambria Math" w:hAnsi="Cambria Math"/>
+          </w:rPr>
+          <m:t>p=q=2</m:t>
+        </m:r>
+      </m:oMath>
+      <w:r>
+        <w:rPr>
+          <w:rFonts w:eastAsiaTheme="minorEastAsia"/>
+        </w:rPr>
+        <w:t>.</w:t>
+      </w:r>
+      <w:r>
+        <w:t xml:space="preserve"> </w:t>
+      </w:r>
+      <w:r>
+        <w:t xml:space="preserve">It is </w:t>
+      </w:r>
+      <w:r>
+        <w:t xml:space="preserve">altogether </w:t>
+      </w:r>
+      <w:bookmarkStart w:id="0" w:name="_GoBack"/>
+      <w:bookmarkEnd w:id="0"/>
+      <m:oMath>
+        <m:r>
+          <m:rPr>
+            <m:sty m:val="bi"/>
+          </m:rPr>
+          <w:rPr>
+            <w:rFonts w:ascii="Cambria Math" w:hAnsi="Cambria Math"/>
+          </w:rPr>
+          <m:t>O(n</m:t>
+        </m:r>
+        <m:func>
+          <m:funcPr>
+            <m:ctrlPr>
+              <w:rPr>
+                <w:rFonts w:ascii="Cambria Math" w:hAnsi="Cambria Math"/>
+                <w:b/>
+                <w:i/>
+              </w:rPr>
+            </m:ctrlPr>
+          </m:funcPr>
+          <m:fName>
+            <m:r>
+              <m:rPr>
+                <m:sty m:val="b"/>
+              </m:rPr>
+              <w:rPr>
+                <w:rFonts w:ascii="Cambria Math" w:hAnsi="Cambria Math"/>
+              </w:rPr>
+              <m:t>log</m:t>
+            </m:r>
+          </m:fName>
+          <m:e>
+            <m:r>
+              <m:rPr>
+                <m:sty m:val="bi"/>
+              </m:rPr>
+              <w:rPr>
+                <w:rFonts w:ascii="Cambria Math" w:hAnsi="Cambria Math"/>
+              </w:rPr>
+              <m:t>n)</m:t>
+            </m:r>
+          </m:e>
+        </m:func>
+      </m:oMath>
+      <w:r>
+        <w:rPr>
+          <w:rFonts w:eastAsiaTheme="minorEastAsia"/>
+        </w:rPr>
+        <w:t>.</w:t>
+      </w:r>
     </w:p>
     <w:p/>
     <w:sectPr>
@@ -484,6 +989,100 @@
     </w:sectPr>
   </w:body>
 </w:document>
+</file>
+
+<file path=word/numbering.xml><?xml version="1.0" encoding="utf-8"?>
+<w:numbering xmlns:wpc="http://schemas.microsoft.com/office/word/2010/wordprocessingCanvas" xmlns:cx="http://schemas.microsoft.com/office/drawing/2014/chartex" xmlns:cx1="http://schemas.microsoft.com/office/drawing/2015/9/8/chartex" xmlns:cx2="http://schemas.microsoft.com/office/drawing/2015/10/21/chartex" xmlns:cx3="http://schemas.microsoft.com/office/drawing/2016/5/9/chartex" xmlns:cx4="http://schemas.microsoft.com/office/drawing/2016/5/10/chartex" xmlns:cx5="http://schemas.microsoft.com/office/drawing/2016/5/11/chartex" xmlns:cx6="http://schemas.microsoft.com/office/drawing/2016/5/12/chartex" xmlns:cx7="http://schemas.microsoft.com/office/drawing/2016/5/13/chartex" xmlns:cx8="http://schemas.microsoft.com/office/drawing/2016/5/14/chartex" xmlns:mc="http://schemas.openxmlformats.org/markup-compatibility/2006" xmlns:aink="http://schemas.microsoft.com/office/drawing/2016/ink" xmlns:am3d="http://schemas.microsoft.com/office/drawing/2017/model3d" xmlns:o="urn:schemas-microsoft-com:office:office" xmlns:r="http://schemas.openxmlformats.org/officeDocument/2006/relationships" xmlns:m="http://schemas.openxmlformats.org/officeDocument/2006/math" xmlns:v="urn:schemas-microsoft-com:vml" xmlns:wp14="http://schemas.microsoft.com/office/word/2010/wordprocessingDrawing" xmlns:wp="http://schemas.openxmlformats.org/drawingml/2006/wordprocessingDrawing" xmlns:w10="urn:schemas-microsoft-com:office:word" xmlns:w="http://schemas.openxmlformats.org/wordprocessingml/2006/main" xmlns:w14="http://schemas.microsoft.com/office/word/2010/wordml" xmlns:w15="http://schemas.microsoft.com/office/word/2012/wordml" xmlns:w16cid="http://schemas.microsoft.com/office/word/2016/wordml/cid" xmlns:w16se="http://schemas.microsoft.com/office/word/2015/wordml/symex" xmlns:wpg="http://schemas.microsoft.com/office/word/2010/wordprocessingGroup" xmlns:wpi="http://schemas.microsoft.com/office/word/2010/wordprocessingInk" xmlns:wne="http://schemas.microsoft.com/office/word/2006/wordml" xmlns:wps="http://schemas.microsoft.com/office/word/2010/wordprocessingShape" mc:Ignorable="w14 w15 w16se w16cid wp14">
+  <w:abstractNum w:abstractNumId="0" w15:restartNumberingAfterBreak="0">
+    <w:nsid w:val="06D379A8"/>
+    <w:multiLevelType w:val="hybridMultilevel"/>
+    <w:tmpl w:val="EE108B36"/>
+    <w:lvl w:ilvl="0" w:tplc="0409000F">
+      <w:start w:val="1"/>
+      <w:numFmt w:val="decimal"/>
+      <w:lvlText w:val="%1."/>
+      <w:lvlJc w:val="left"/>
+      <w:pPr>
+        <w:ind w:left="720" w:hanging="360"/>
+      </w:pPr>
+    </w:lvl>
+    <w:lvl w:ilvl="1" w:tplc="04090019" w:tentative="1">
+      <w:start w:val="1"/>
+      <w:numFmt w:val="lowerLetter"/>
+      <w:lvlText w:val="%2."/>
+      <w:lvlJc w:val="left"/>
+      <w:pPr>
+        <w:ind w:left="1440" w:hanging="360"/>
+      </w:pPr>
+    </w:lvl>
+    <w:lvl w:ilvl="2" w:tplc="0409001B" w:tentative="1">
+      <w:start w:val="1"/>
+      <w:numFmt w:val="lowerRoman"/>
+      <w:lvlText w:val="%3."/>
+      <w:lvlJc w:val="right"/>
+      <w:pPr>
+        <w:ind w:left="2160" w:hanging="180"/>
+      </w:pPr>
+    </w:lvl>
+    <w:lvl w:ilvl="3" w:tplc="0409000F" w:tentative="1">
+      <w:start w:val="1"/>
+      <w:numFmt w:val="decimal"/>
+      <w:lvlText w:val="%4."/>
+      <w:lvlJc w:val="left"/>
+      <w:pPr>
+        <w:ind w:left="2880" w:hanging="360"/>
+      </w:pPr>
+    </w:lvl>
+    <w:lvl w:ilvl="4" w:tplc="04090019" w:tentative="1">
+      <w:start w:val="1"/>
+      <w:numFmt w:val="lowerLetter"/>
+      <w:lvlText w:val="%5."/>
+      <w:lvlJc w:val="left"/>
+      <w:pPr>
+        <w:ind w:left="3600" w:hanging="360"/>
+      </w:pPr>
+    </w:lvl>
+    <w:lvl w:ilvl="5" w:tplc="0409001B" w:tentative="1">
+      <w:start w:val="1"/>
+      <w:numFmt w:val="lowerRoman"/>
+      <w:lvlText w:val="%6."/>
+      <w:lvlJc w:val="right"/>
+      <w:pPr>
+        <w:ind w:left="4320" w:hanging="180"/>
+      </w:pPr>
+    </w:lvl>
+    <w:lvl w:ilvl="6" w:tplc="0409000F" w:tentative="1">
+      <w:start w:val="1"/>
+      <w:numFmt w:val="decimal"/>
+      <w:lvlText w:val="%7."/>
+      <w:lvlJc w:val="left"/>
+      <w:pPr>
+        <w:ind w:left="5040" w:hanging="360"/>
+      </w:pPr>
+    </w:lvl>
+    <w:lvl w:ilvl="7" w:tplc="04090019" w:tentative="1">
+      <w:start w:val="1"/>
+      <w:numFmt w:val="lowerLetter"/>
+      <w:lvlText w:val="%8."/>
+      <w:lvlJc w:val="left"/>
+      <w:pPr>
+        <w:ind w:left="5760" w:hanging="360"/>
+      </w:pPr>
+    </w:lvl>
+    <w:lvl w:ilvl="8" w:tplc="0409001B" w:tentative="1">
+      <w:start w:val="1"/>
+      <w:numFmt w:val="lowerRoman"/>
+      <w:lvlText w:val="%9."/>
+      <w:lvlJc w:val="right"/>
+      <w:pPr>
+        <w:ind w:left="6480" w:hanging="180"/>
+      </w:pPr>
+    </w:lvl>
+  </w:abstractNum>
+  <w:num w:numId="1">
+    <w:abstractNumId w:val="0"/>
+  </w:num>
+</w:numbering>
 </file>
 
 <file path=word/styles.xml><?xml version="1.0" encoding="utf-8"?>
@@ -901,6 +1500,28 @@
       <w:szCs w:val="32"/>
     </w:rPr>
   </w:style>
+  <w:style w:type="paragraph" w:styleId="Heading2">
+    <w:name w:val="heading 2"/>
+    <w:basedOn w:val="Normal"/>
+    <w:next w:val="Normal"/>
+    <w:link w:val="Heading2Char"/>
+    <w:uiPriority w:val="9"/>
+    <w:unhideWhenUsed/>
+    <w:qFormat/>
+    <w:rsid w:val="001532F4"/>
+    <w:pPr>
+      <w:keepNext/>
+      <w:keepLines/>
+      <w:spacing w:before="40"/>
+      <w:outlineLvl w:val="1"/>
+    </w:pPr>
+    <w:rPr>
+      <w:rFonts w:asciiTheme="majorHAnsi" w:eastAsiaTheme="majorEastAsia" w:hAnsiTheme="majorHAnsi" w:cstheme="majorBidi"/>
+      <w:color w:val="2F5496" w:themeColor="accent1" w:themeShade="BF"/>
+      <w:sz w:val="26"/>
+      <w:szCs w:val="26"/>
+    </w:rPr>
+  </w:style>
   <w:style w:type="character" w:default="1" w:styleId="DefaultParagraphFont">
     <w:name w:val="Default Paragraph Font"/>
     <w:uiPriority w:val="1"/>
@@ -940,6 +1561,40 @@
       <w:sz w:val="32"/>
       <w:szCs w:val="32"/>
     </w:rPr>
+  </w:style>
+  <w:style w:type="character" w:customStyle="1" w:styleId="Heading2Char">
+    <w:name w:val="Heading 2 Char"/>
+    <w:basedOn w:val="DefaultParagraphFont"/>
+    <w:link w:val="Heading2"/>
+    <w:uiPriority w:val="9"/>
+    <w:rsid w:val="001532F4"/>
+    <w:rPr>
+      <w:rFonts w:asciiTheme="majorHAnsi" w:eastAsiaTheme="majorEastAsia" w:hAnsiTheme="majorHAnsi" w:cstheme="majorBidi"/>
+      <w:color w:val="2F5496" w:themeColor="accent1" w:themeShade="BF"/>
+      <w:sz w:val="26"/>
+      <w:szCs w:val="26"/>
+    </w:rPr>
+  </w:style>
+  <w:style w:type="character" w:styleId="PlaceholderText">
+    <w:name w:val="Placeholder Text"/>
+    <w:basedOn w:val="DefaultParagraphFont"/>
+    <w:uiPriority w:val="99"/>
+    <w:semiHidden/>
+    <w:rsid w:val="00BE17CE"/>
+    <w:rPr>
+      <w:color w:val="808080"/>
+    </w:rPr>
+  </w:style>
+  <w:style w:type="paragraph" w:styleId="ListParagraph">
+    <w:name w:val="List Paragraph"/>
+    <w:basedOn w:val="Normal"/>
+    <w:uiPriority w:val="34"/>
+    <w:qFormat/>
+    <w:rsid w:val="00402161"/>
+    <w:pPr>
+      <w:ind w:left="720"/>
+      <w:contextualSpacing/>
+    </w:pPr>
   </w:style>
 </w:styles>
 </file>

</xml_diff>

<commit_message>
finisehd q2. made pdf. submitted q2
</commit_message>
<xml_diff>
--- a/HW CS 4820/HW4/q2_HW4.docx
+++ b/HW CS 4820/HW4/q2_HW4.docx
@@ -30,7 +30,58 @@
           <w:sz w:val="20"/>
           <w:szCs w:val="20"/>
         </w:rPr>
-        <w:t>Max-Profit-Helper(start_date, end_date, dates)</w:t>
+        <w:t>Max-</w:t>
+      </w:r>
+      <w:proofErr w:type="gramStart"/>
+      <w:r>
+        <w:rPr>
+          <w:rFonts w:ascii="Menlo" w:hAnsi="Menlo" w:cs="Menlo"/>
+          <w:color w:val="000000"/>
+          <w:sz w:val="20"/>
+          <w:szCs w:val="20"/>
+        </w:rPr>
+        <w:t>Profit(</w:t>
+      </w:r>
+      <w:proofErr w:type="spellStart"/>
+      <w:proofErr w:type="gramEnd"/>
+      <w:r>
+        <w:rPr>
+          <w:rFonts w:ascii="Menlo" w:hAnsi="Menlo" w:cs="Menlo"/>
+          <w:color w:val="000000"/>
+          <w:sz w:val="20"/>
+          <w:szCs w:val="20"/>
+        </w:rPr>
+        <w:t>start_date</w:t>
+      </w:r>
+      <w:proofErr w:type="spellEnd"/>
+      <w:r>
+        <w:rPr>
+          <w:rFonts w:ascii="Menlo" w:hAnsi="Menlo" w:cs="Menlo"/>
+          <w:color w:val="000000"/>
+          <w:sz w:val="20"/>
+          <w:szCs w:val="20"/>
+        </w:rPr>
+        <w:t xml:space="preserve">, </w:t>
+      </w:r>
+      <w:proofErr w:type="spellStart"/>
+      <w:r>
+        <w:rPr>
+          <w:rFonts w:ascii="Menlo" w:hAnsi="Menlo" w:cs="Menlo"/>
+          <w:color w:val="000000"/>
+          <w:sz w:val="20"/>
+          <w:szCs w:val="20"/>
+        </w:rPr>
+        <w:t>end_date</w:t>
+      </w:r>
+      <w:proofErr w:type="spellEnd"/>
+      <w:r>
+        <w:rPr>
+          <w:rFonts w:ascii="Menlo" w:hAnsi="Menlo" w:cs="Menlo"/>
+          <w:color w:val="000000"/>
+          <w:sz w:val="20"/>
+          <w:szCs w:val="20"/>
+        </w:rPr>
+        <w:t>, dates)</w:t>
       </w:r>
     </w:p>
     <w:p>
@@ -72,15 +123,37 @@
         </w:rPr>
         <w:t xml:space="preserve"> </w:t>
       </w:r>
-      <w:r>
-        <w:rPr>
-          <w:rFonts w:ascii="Menlo" w:hAnsi="Menlo" w:cs="Menlo"/>
-          <w:color w:val="000000"/>
-          <w:sz w:val="20"/>
-          <w:szCs w:val="20"/>
-        </w:rPr>
-        <w:t>start_date == end_date</w:t>
-      </w:r>
+      <w:proofErr w:type="spellStart"/>
+      <w:r>
+        <w:rPr>
+          <w:rFonts w:ascii="Menlo" w:hAnsi="Menlo" w:cs="Menlo"/>
+          <w:color w:val="000000"/>
+          <w:sz w:val="20"/>
+          <w:szCs w:val="20"/>
+        </w:rPr>
+        <w:t>start_date</w:t>
+      </w:r>
+      <w:proofErr w:type="spellEnd"/>
+      <w:r>
+        <w:rPr>
+          <w:rFonts w:ascii="Menlo" w:hAnsi="Menlo" w:cs="Menlo"/>
+          <w:color w:val="000000"/>
+          <w:sz w:val="20"/>
+          <w:szCs w:val="20"/>
+        </w:rPr>
+        <w:t xml:space="preserve"> == </w:t>
+      </w:r>
+      <w:proofErr w:type="spellStart"/>
+      <w:r>
+        <w:rPr>
+          <w:rFonts w:ascii="Menlo" w:hAnsi="Menlo" w:cs="Menlo"/>
+          <w:color w:val="000000"/>
+          <w:sz w:val="20"/>
+          <w:szCs w:val="20"/>
+        </w:rPr>
+        <w:t>end_date</w:t>
+      </w:r>
+      <w:proofErr w:type="spellEnd"/>
       <w:r>
         <w:rPr>
           <w:rFonts w:ascii="Menlo" w:hAnsi="Menlo" w:cs="Menlo"/>
@@ -128,7 +201,47 @@
           <w:sz w:val="20"/>
           <w:szCs w:val="20"/>
         </w:rPr>
-        <w:t xml:space="preserve"> (start_date, start_date)</w:t>
+        <w:t xml:space="preserve"> (</w:t>
+      </w:r>
+      <w:proofErr w:type="spellStart"/>
+      <w:r>
+        <w:rPr>
+          <w:rFonts w:ascii="Menlo" w:hAnsi="Menlo" w:cs="Menlo"/>
+          <w:color w:val="000000"/>
+          <w:sz w:val="20"/>
+          <w:szCs w:val="20"/>
+        </w:rPr>
+        <w:t>start_date</w:t>
+      </w:r>
+      <w:proofErr w:type="spellEnd"/>
+      <w:r>
+        <w:rPr>
+          <w:rFonts w:ascii="Menlo" w:hAnsi="Menlo" w:cs="Menlo"/>
+          <w:color w:val="000000"/>
+          <w:sz w:val="20"/>
+          <w:szCs w:val="20"/>
+        </w:rPr>
+        <w:t xml:space="preserve">, </w:t>
+      </w:r>
+      <w:proofErr w:type="spellStart"/>
+      <w:r>
+        <w:rPr>
+          <w:rFonts w:ascii="Menlo" w:hAnsi="Menlo" w:cs="Menlo"/>
+          <w:color w:val="000000"/>
+          <w:sz w:val="20"/>
+          <w:szCs w:val="20"/>
+        </w:rPr>
+        <w:t>start_date</w:t>
+      </w:r>
+      <w:proofErr w:type="spellEnd"/>
+      <w:r>
+        <w:rPr>
+          <w:rFonts w:ascii="Menlo" w:hAnsi="Menlo" w:cs="Menlo"/>
+          <w:color w:val="000000"/>
+          <w:sz w:val="20"/>
+          <w:szCs w:val="20"/>
+        </w:rPr>
+        <w:t>)</w:t>
       </w:r>
     </w:p>
     <w:p>
@@ -190,7 +303,67 @@
           <w:sz w:val="20"/>
           <w:szCs w:val="20"/>
         </w:rPr>
-        <w:t xml:space="preserve">        middle_date = (start_date + end_date) / </w:t>
+        <w:t xml:space="preserve">        </w:t>
+      </w:r>
+      <w:proofErr w:type="spellStart"/>
+      <w:r>
+        <w:rPr>
+          <w:rFonts w:ascii="Menlo" w:hAnsi="Menlo" w:cs="Menlo"/>
+          <w:color w:val="000000"/>
+          <w:sz w:val="20"/>
+          <w:szCs w:val="20"/>
+        </w:rPr>
+        <w:t>middle_date</w:t>
+      </w:r>
+      <w:proofErr w:type="spellEnd"/>
+      <w:r>
+        <w:rPr>
+          <w:rFonts w:ascii="Menlo" w:hAnsi="Menlo" w:cs="Menlo"/>
+          <w:color w:val="000000"/>
+          <w:sz w:val="20"/>
+          <w:szCs w:val="20"/>
+        </w:rPr>
+        <w:t xml:space="preserve"> = (</w:t>
+      </w:r>
+      <w:proofErr w:type="spellStart"/>
+      <w:r>
+        <w:rPr>
+          <w:rFonts w:ascii="Menlo" w:hAnsi="Menlo" w:cs="Menlo"/>
+          <w:color w:val="000000"/>
+          <w:sz w:val="20"/>
+          <w:szCs w:val="20"/>
+        </w:rPr>
+        <w:t>start_date</w:t>
+      </w:r>
+      <w:proofErr w:type="spellEnd"/>
+      <w:r>
+        <w:rPr>
+          <w:rFonts w:ascii="Menlo" w:hAnsi="Menlo" w:cs="Menlo"/>
+          <w:color w:val="000000"/>
+          <w:sz w:val="20"/>
+          <w:szCs w:val="20"/>
+        </w:rPr>
+        <w:t xml:space="preserve"> + </w:t>
+      </w:r>
+      <w:proofErr w:type="spellStart"/>
+      <w:r>
+        <w:rPr>
+          <w:rFonts w:ascii="Menlo" w:hAnsi="Menlo" w:cs="Menlo"/>
+          <w:color w:val="000000"/>
+          <w:sz w:val="20"/>
+          <w:szCs w:val="20"/>
+        </w:rPr>
+        <w:t>end_date</w:t>
+      </w:r>
+      <w:proofErr w:type="spellEnd"/>
+      <w:r>
+        <w:rPr>
+          <w:rFonts w:ascii="Menlo" w:hAnsi="Menlo" w:cs="Menlo"/>
+          <w:color w:val="000000"/>
+          <w:sz w:val="20"/>
+          <w:szCs w:val="20"/>
+        </w:rPr>
+        <w:t xml:space="preserve">) / </w:t>
       </w:r>
       <w:r>
         <w:rPr>
@@ -221,8 +394,59 @@
           <w:sz w:val="20"/>
           <w:szCs w:val="20"/>
         </w:rPr>
-        <w:t xml:space="preserve">        (left_buy_date, left_sell_date) = Max-Profit(</w:t>
-      </w:r>
+        <w:t xml:space="preserve">        (</w:t>
+      </w:r>
+      <w:proofErr w:type="spellStart"/>
+      <w:r>
+        <w:rPr>
+          <w:rFonts w:ascii="Menlo" w:hAnsi="Menlo" w:cs="Menlo"/>
+          <w:color w:val="000000"/>
+          <w:sz w:val="20"/>
+          <w:szCs w:val="20"/>
+        </w:rPr>
+        <w:t>left_buy_date</w:t>
+      </w:r>
+      <w:proofErr w:type="spellEnd"/>
+      <w:r>
+        <w:rPr>
+          <w:rFonts w:ascii="Menlo" w:hAnsi="Menlo" w:cs="Menlo"/>
+          <w:color w:val="000000"/>
+          <w:sz w:val="20"/>
+          <w:szCs w:val="20"/>
+        </w:rPr>
+        <w:t xml:space="preserve">, </w:t>
+      </w:r>
+      <w:proofErr w:type="spellStart"/>
+      <w:r>
+        <w:rPr>
+          <w:rFonts w:ascii="Menlo" w:hAnsi="Menlo" w:cs="Menlo"/>
+          <w:color w:val="000000"/>
+          <w:sz w:val="20"/>
+          <w:szCs w:val="20"/>
+        </w:rPr>
+        <w:t>left_sell_date</w:t>
+      </w:r>
+      <w:proofErr w:type="spellEnd"/>
+      <w:r>
+        <w:rPr>
+          <w:rFonts w:ascii="Menlo" w:hAnsi="Menlo" w:cs="Menlo"/>
+          <w:color w:val="000000"/>
+          <w:sz w:val="20"/>
+          <w:szCs w:val="20"/>
+        </w:rPr>
+        <w:t>) = Max-</w:t>
+      </w:r>
+      <w:proofErr w:type="gramStart"/>
+      <w:r>
+        <w:rPr>
+          <w:rFonts w:ascii="Menlo" w:hAnsi="Menlo" w:cs="Menlo"/>
+          <w:color w:val="000000"/>
+          <w:sz w:val="20"/>
+          <w:szCs w:val="20"/>
+        </w:rPr>
+        <w:t>Profit(</w:t>
+      </w:r>
+      <w:proofErr w:type="gramEnd"/>
       <w:r>
         <w:rPr>
           <w:rFonts w:ascii="Menlo" w:hAnsi="Menlo" w:cs="Menlo"/>
@@ -239,7 +463,27 @@
           <w:sz w:val="20"/>
           <w:szCs w:val="20"/>
         </w:rPr>
-        <w:t>, middle_date)</w:t>
+        <w:t xml:space="preserve">, </w:t>
+      </w:r>
+      <w:proofErr w:type="spellStart"/>
+      <w:r>
+        <w:rPr>
+          <w:rFonts w:ascii="Menlo" w:hAnsi="Menlo" w:cs="Menlo"/>
+          <w:color w:val="000000"/>
+          <w:sz w:val="20"/>
+          <w:szCs w:val="20"/>
+        </w:rPr>
+        <w:t>middle_date</w:t>
+      </w:r>
+      <w:proofErr w:type="spellEnd"/>
+      <w:r>
+        <w:rPr>
+          <w:rFonts w:ascii="Menlo" w:hAnsi="Menlo" w:cs="Menlo"/>
+          <w:color w:val="000000"/>
+          <w:sz w:val="20"/>
+          <w:szCs w:val="20"/>
+        </w:rPr>
+        <w:t>)</w:t>
       </w:r>
     </w:p>
     <w:p>
@@ -262,7 +506,78 @@
           <w:sz w:val="20"/>
           <w:szCs w:val="20"/>
         </w:rPr>
-        <w:t xml:space="preserve">        (right_buy_date, right_sell_date) = Max-Profit(middle_date + </w:t>
+        <w:t xml:space="preserve">        (</w:t>
+      </w:r>
+      <w:proofErr w:type="spellStart"/>
+      <w:r>
+        <w:rPr>
+          <w:rFonts w:ascii="Menlo" w:hAnsi="Menlo" w:cs="Menlo"/>
+          <w:color w:val="000000"/>
+          <w:sz w:val="20"/>
+          <w:szCs w:val="20"/>
+        </w:rPr>
+        <w:t>right_buy_date</w:t>
+      </w:r>
+      <w:proofErr w:type="spellEnd"/>
+      <w:r>
+        <w:rPr>
+          <w:rFonts w:ascii="Menlo" w:hAnsi="Menlo" w:cs="Menlo"/>
+          <w:color w:val="000000"/>
+          <w:sz w:val="20"/>
+          <w:szCs w:val="20"/>
+        </w:rPr>
+        <w:t xml:space="preserve">, </w:t>
+      </w:r>
+      <w:proofErr w:type="spellStart"/>
+      <w:r>
+        <w:rPr>
+          <w:rFonts w:ascii="Menlo" w:hAnsi="Menlo" w:cs="Menlo"/>
+          <w:color w:val="000000"/>
+          <w:sz w:val="20"/>
+          <w:szCs w:val="20"/>
+        </w:rPr>
+        <w:t>right_sell_date</w:t>
+      </w:r>
+      <w:proofErr w:type="spellEnd"/>
+      <w:r>
+        <w:rPr>
+          <w:rFonts w:ascii="Menlo" w:hAnsi="Menlo" w:cs="Menlo"/>
+          <w:color w:val="000000"/>
+          <w:sz w:val="20"/>
+          <w:szCs w:val="20"/>
+        </w:rPr>
+        <w:t>) = Max-</w:t>
+      </w:r>
+      <w:proofErr w:type="gramStart"/>
+      <w:r>
+        <w:rPr>
+          <w:rFonts w:ascii="Menlo" w:hAnsi="Menlo" w:cs="Menlo"/>
+          <w:color w:val="000000"/>
+          <w:sz w:val="20"/>
+          <w:szCs w:val="20"/>
+        </w:rPr>
+        <w:t>Profit(</w:t>
+      </w:r>
+      <w:proofErr w:type="spellStart"/>
+      <w:proofErr w:type="gramEnd"/>
+      <w:r>
+        <w:rPr>
+          <w:rFonts w:ascii="Menlo" w:hAnsi="Menlo" w:cs="Menlo"/>
+          <w:color w:val="000000"/>
+          <w:sz w:val="20"/>
+          <w:szCs w:val="20"/>
+        </w:rPr>
+        <w:t>middle_date</w:t>
+      </w:r>
+      <w:proofErr w:type="spellEnd"/>
+      <w:r>
+        <w:rPr>
+          <w:rFonts w:ascii="Menlo" w:hAnsi="Menlo" w:cs="Menlo"/>
+          <w:color w:val="000000"/>
+          <w:sz w:val="20"/>
+          <w:szCs w:val="20"/>
+        </w:rPr>
+        <w:t xml:space="preserve"> + </w:t>
       </w:r>
       <w:r>
         <w:rPr>
@@ -280,7 +595,27 @@
           <w:sz w:val="20"/>
           <w:szCs w:val="20"/>
         </w:rPr>
-        <w:t>, end_date)</w:t>
+        <w:t xml:space="preserve">, </w:t>
+      </w:r>
+      <w:proofErr w:type="spellStart"/>
+      <w:r>
+        <w:rPr>
+          <w:rFonts w:ascii="Menlo" w:hAnsi="Menlo" w:cs="Menlo"/>
+          <w:color w:val="000000"/>
+          <w:sz w:val="20"/>
+          <w:szCs w:val="20"/>
+        </w:rPr>
+        <w:t>end_date</w:t>
+      </w:r>
+      <w:proofErr w:type="spellEnd"/>
+      <w:r>
+        <w:rPr>
+          <w:rFonts w:ascii="Menlo" w:hAnsi="Menlo" w:cs="Menlo"/>
+          <w:color w:val="000000"/>
+          <w:sz w:val="20"/>
+          <w:szCs w:val="20"/>
+        </w:rPr>
+        <w:t>)</w:t>
       </w:r>
     </w:p>
     <w:p>
@@ -325,16 +660,48 @@
           <w:sz w:val="20"/>
           <w:szCs w:val="20"/>
         </w:rPr>
-        <w:t xml:space="preserve">        left_lowest = date with lowest price from </w:t>
-      </w:r>
-      <w:r>
-        <w:rPr>
-          <w:rFonts w:ascii="Menlo" w:hAnsi="Menlo" w:cs="Menlo"/>
-          <w:color w:val="000000"/>
-          <w:sz w:val="20"/>
-          <w:szCs w:val="20"/>
-        </w:rPr>
-        <w:t>dates[start_</w:t>
+        <w:t xml:space="preserve">        </w:t>
+      </w:r>
+      <w:proofErr w:type="spellStart"/>
+      <w:r>
+        <w:rPr>
+          <w:rFonts w:ascii="Menlo" w:hAnsi="Menlo" w:cs="Menlo"/>
+          <w:color w:val="000000"/>
+          <w:sz w:val="20"/>
+          <w:szCs w:val="20"/>
+        </w:rPr>
+        <w:t>left_lowest</w:t>
+      </w:r>
+      <w:proofErr w:type="spellEnd"/>
+      <w:r>
+        <w:rPr>
+          <w:rFonts w:ascii="Menlo" w:hAnsi="Menlo" w:cs="Menlo"/>
+          <w:color w:val="000000"/>
+          <w:sz w:val="20"/>
+          <w:szCs w:val="20"/>
+        </w:rPr>
+        <w:t xml:space="preserve"> = date with lowest price from </w:t>
+      </w:r>
+      <w:proofErr w:type="gramStart"/>
+      <w:r>
+        <w:rPr>
+          <w:rFonts w:ascii="Menlo" w:hAnsi="Menlo" w:cs="Menlo"/>
+          <w:color w:val="000000"/>
+          <w:sz w:val="20"/>
+          <w:szCs w:val="20"/>
+        </w:rPr>
+        <w:t>dates[</w:t>
+      </w:r>
+      <w:proofErr w:type="spellStart"/>
+      <w:proofErr w:type="gramEnd"/>
+      <w:r>
+        <w:rPr>
+          <w:rFonts w:ascii="Menlo" w:hAnsi="Menlo" w:cs="Menlo"/>
+          <w:color w:val="000000"/>
+          <w:sz w:val="20"/>
+          <w:szCs w:val="20"/>
+        </w:rPr>
+        <w:t>start_</w:t>
       </w:r>
       <w:r>
         <w:rPr>
@@ -345,14 +712,35 @@
         </w:rPr>
         <w:t>date</w:t>
       </w:r>
-      <w:r>
-        <w:rPr>
-          <w:rFonts w:ascii="Menlo" w:hAnsi="Menlo" w:cs="Menlo"/>
-          <w:color w:val="000000"/>
-          <w:sz w:val="20"/>
-          <w:szCs w:val="20"/>
-        </w:rPr>
-        <w:t xml:space="preserve"> … middle_date]</w:t>
+      <w:proofErr w:type="spellEnd"/>
+      <w:r>
+        <w:rPr>
+          <w:rFonts w:ascii="Menlo" w:hAnsi="Menlo" w:cs="Menlo"/>
+          <w:color w:val="000000"/>
+          <w:sz w:val="20"/>
+          <w:szCs w:val="20"/>
+        </w:rPr>
+        <w:t xml:space="preserve"> … </w:t>
+      </w:r>
+      <w:proofErr w:type="spellStart"/>
+      <w:r>
+        <w:rPr>
+          <w:rFonts w:ascii="Menlo" w:hAnsi="Menlo" w:cs="Menlo"/>
+          <w:color w:val="000000"/>
+          <w:sz w:val="20"/>
+          <w:szCs w:val="20"/>
+        </w:rPr>
+        <w:t>middle_date</w:t>
+      </w:r>
+      <w:proofErr w:type="spellEnd"/>
+      <w:r>
+        <w:rPr>
+          <w:rFonts w:ascii="Menlo" w:hAnsi="Menlo" w:cs="Menlo"/>
+          <w:color w:val="000000"/>
+          <w:sz w:val="20"/>
+          <w:szCs w:val="20"/>
+        </w:rPr>
+        <w:t>]</w:t>
       </w:r>
     </w:p>
     <w:p>
@@ -375,8 +763,29 @@
           <w:sz w:val="20"/>
           <w:szCs w:val="20"/>
         </w:rPr>
-        <w:t xml:space="preserve">        right_highest = date with highest price from </w:t>
-      </w:r>
+        <w:t xml:space="preserve">        </w:t>
+      </w:r>
+      <w:proofErr w:type="spellStart"/>
+      <w:r>
+        <w:rPr>
+          <w:rFonts w:ascii="Menlo" w:hAnsi="Menlo" w:cs="Menlo"/>
+          <w:color w:val="000000"/>
+          <w:sz w:val="20"/>
+          <w:szCs w:val="20"/>
+        </w:rPr>
+        <w:t>right_highest</w:t>
+      </w:r>
+      <w:proofErr w:type="spellEnd"/>
+      <w:r>
+        <w:rPr>
+          <w:rFonts w:ascii="Menlo" w:hAnsi="Menlo" w:cs="Menlo"/>
+          <w:color w:val="000000"/>
+          <w:sz w:val="20"/>
+          <w:szCs w:val="20"/>
+        </w:rPr>
+        <w:t xml:space="preserve"> = date with highest price from </w:t>
+      </w:r>
+      <w:proofErr w:type="gramStart"/>
       <w:r>
         <w:rPr>
           <w:rFonts w:ascii="Menlo" w:hAnsi="Menlo" w:cs="Menlo"/>
@@ -386,6 +795,8 @@
         </w:rPr>
         <w:t>dates[</w:t>
       </w:r>
+      <w:proofErr w:type="spellStart"/>
+      <w:proofErr w:type="gramEnd"/>
       <w:r>
         <w:rPr>
           <w:rFonts w:ascii="Menlo" w:hAnsi="Menlo" w:cs="Menlo"/>
@@ -395,6 +806,7 @@
         </w:rPr>
         <w:t>middle_date</w:t>
       </w:r>
+      <w:proofErr w:type="spellEnd"/>
       <w:r>
         <w:rPr>
           <w:rFonts w:ascii="Menlo" w:hAnsi="Menlo" w:cs="Menlo"/>
@@ -429,16 +841,27 @@
           <w:sz w:val="20"/>
           <w:szCs w:val="20"/>
         </w:rPr>
-        <w:t>1</w:t>
-      </w:r>
-      <w:r>
-        <w:rPr>
-          <w:rFonts w:ascii="Menlo" w:hAnsi="Menlo" w:cs="Menlo"/>
-          <w:color w:val="000000"/>
-          <w:sz w:val="20"/>
-          <w:szCs w:val="20"/>
-        </w:rPr>
-        <w:t xml:space="preserve"> … middle_date]</w:t>
+        <w:t xml:space="preserve">1 … </w:t>
+      </w:r>
+      <w:proofErr w:type="spellStart"/>
+      <w:r>
+        <w:rPr>
+          <w:rFonts w:ascii="Menlo" w:hAnsi="Menlo" w:cs="Menlo"/>
+          <w:color w:val="000000"/>
+          <w:sz w:val="20"/>
+          <w:szCs w:val="20"/>
+        </w:rPr>
+        <w:t>middle_date</w:t>
+      </w:r>
+      <w:proofErr w:type="spellEnd"/>
+      <w:r>
+        <w:rPr>
+          <w:rFonts w:ascii="Menlo" w:hAnsi="Menlo" w:cs="Menlo"/>
+          <w:color w:val="000000"/>
+          <w:sz w:val="20"/>
+          <w:szCs w:val="20"/>
+        </w:rPr>
+        <w:t>]</w:t>
       </w:r>
     </w:p>
     <w:p>
@@ -460,7 +883,67 @@
           <w:sz w:val="20"/>
           <w:szCs w:val="20"/>
         </w:rPr>
-        <w:t xml:space="preserve">        left_half_answer = (left_buy_date, left_sell_date)</w:t>
+        <w:t xml:space="preserve">        </w:t>
+      </w:r>
+      <w:proofErr w:type="spellStart"/>
+      <w:r>
+        <w:rPr>
+          <w:rFonts w:ascii="Menlo" w:hAnsi="Menlo" w:cs="Menlo"/>
+          <w:color w:val="000000"/>
+          <w:sz w:val="20"/>
+          <w:szCs w:val="20"/>
+        </w:rPr>
+        <w:t>left_half_answer</w:t>
+      </w:r>
+      <w:proofErr w:type="spellEnd"/>
+      <w:r>
+        <w:rPr>
+          <w:rFonts w:ascii="Menlo" w:hAnsi="Menlo" w:cs="Menlo"/>
+          <w:color w:val="000000"/>
+          <w:sz w:val="20"/>
+          <w:szCs w:val="20"/>
+        </w:rPr>
+        <w:t xml:space="preserve"> = (</w:t>
+      </w:r>
+      <w:proofErr w:type="spellStart"/>
+      <w:r>
+        <w:rPr>
+          <w:rFonts w:ascii="Menlo" w:hAnsi="Menlo" w:cs="Menlo"/>
+          <w:color w:val="000000"/>
+          <w:sz w:val="20"/>
+          <w:szCs w:val="20"/>
+        </w:rPr>
+        <w:t>left_buy_date</w:t>
+      </w:r>
+      <w:proofErr w:type="spellEnd"/>
+      <w:r>
+        <w:rPr>
+          <w:rFonts w:ascii="Menlo" w:hAnsi="Menlo" w:cs="Menlo"/>
+          <w:color w:val="000000"/>
+          <w:sz w:val="20"/>
+          <w:szCs w:val="20"/>
+        </w:rPr>
+        <w:t xml:space="preserve">, </w:t>
+      </w:r>
+      <w:proofErr w:type="spellStart"/>
+      <w:r>
+        <w:rPr>
+          <w:rFonts w:ascii="Menlo" w:hAnsi="Menlo" w:cs="Menlo"/>
+          <w:color w:val="000000"/>
+          <w:sz w:val="20"/>
+          <w:szCs w:val="20"/>
+        </w:rPr>
+        <w:t>left_sell_date</w:t>
+      </w:r>
+      <w:proofErr w:type="spellEnd"/>
+      <w:r>
+        <w:rPr>
+          <w:rFonts w:ascii="Menlo" w:hAnsi="Menlo" w:cs="Menlo"/>
+          <w:color w:val="000000"/>
+          <w:sz w:val="20"/>
+          <w:szCs w:val="20"/>
+        </w:rPr>
+        <w:t>)</w:t>
       </w:r>
     </w:p>
     <w:p>
@@ -482,7 +965,67 @@
           <w:sz w:val="20"/>
           <w:szCs w:val="20"/>
         </w:rPr>
-        <w:t xml:space="preserve">        right_half_answer = (right_buy_date, right_sell_date)</w:t>
+        <w:t xml:space="preserve">        </w:t>
+      </w:r>
+      <w:proofErr w:type="spellStart"/>
+      <w:r>
+        <w:rPr>
+          <w:rFonts w:ascii="Menlo" w:hAnsi="Menlo" w:cs="Menlo"/>
+          <w:color w:val="000000"/>
+          <w:sz w:val="20"/>
+          <w:szCs w:val="20"/>
+        </w:rPr>
+        <w:t>right_half_answer</w:t>
+      </w:r>
+      <w:proofErr w:type="spellEnd"/>
+      <w:r>
+        <w:rPr>
+          <w:rFonts w:ascii="Menlo" w:hAnsi="Menlo" w:cs="Menlo"/>
+          <w:color w:val="000000"/>
+          <w:sz w:val="20"/>
+          <w:szCs w:val="20"/>
+        </w:rPr>
+        <w:t xml:space="preserve"> = (</w:t>
+      </w:r>
+      <w:proofErr w:type="spellStart"/>
+      <w:r>
+        <w:rPr>
+          <w:rFonts w:ascii="Menlo" w:hAnsi="Menlo" w:cs="Menlo"/>
+          <w:color w:val="000000"/>
+          <w:sz w:val="20"/>
+          <w:szCs w:val="20"/>
+        </w:rPr>
+        <w:t>right_buy_date</w:t>
+      </w:r>
+      <w:proofErr w:type="spellEnd"/>
+      <w:r>
+        <w:rPr>
+          <w:rFonts w:ascii="Menlo" w:hAnsi="Menlo" w:cs="Menlo"/>
+          <w:color w:val="000000"/>
+          <w:sz w:val="20"/>
+          <w:szCs w:val="20"/>
+        </w:rPr>
+        <w:t xml:space="preserve">, </w:t>
+      </w:r>
+      <w:proofErr w:type="spellStart"/>
+      <w:r>
+        <w:rPr>
+          <w:rFonts w:ascii="Menlo" w:hAnsi="Menlo" w:cs="Menlo"/>
+          <w:color w:val="000000"/>
+          <w:sz w:val="20"/>
+          <w:szCs w:val="20"/>
+        </w:rPr>
+        <w:t>right_sell_date</w:t>
+      </w:r>
+      <w:proofErr w:type="spellEnd"/>
+      <w:r>
+        <w:rPr>
+          <w:rFonts w:ascii="Menlo" w:hAnsi="Menlo" w:cs="Menlo"/>
+          <w:color w:val="000000"/>
+          <w:sz w:val="20"/>
+          <w:szCs w:val="20"/>
+        </w:rPr>
+        <w:t>)</w:t>
       </w:r>
     </w:p>
     <w:p>
@@ -504,7 +1047,67 @@
           <w:sz w:val="20"/>
           <w:szCs w:val="20"/>
         </w:rPr>
-        <w:t xml:space="preserve">        across_answer = (left_lowest, right_highest)</w:t>
+        <w:t xml:space="preserve">        </w:t>
+      </w:r>
+      <w:proofErr w:type="spellStart"/>
+      <w:r>
+        <w:rPr>
+          <w:rFonts w:ascii="Menlo" w:hAnsi="Menlo" w:cs="Menlo"/>
+          <w:color w:val="000000"/>
+          <w:sz w:val="20"/>
+          <w:szCs w:val="20"/>
+        </w:rPr>
+        <w:t>across_answer</w:t>
+      </w:r>
+      <w:proofErr w:type="spellEnd"/>
+      <w:r>
+        <w:rPr>
+          <w:rFonts w:ascii="Menlo" w:hAnsi="Menlo" w:cs="Menlo"/>
+          <w:color w:val="000000"/>
+          <w:sz w:val="20"/>
+          <w:szCs w:val="20"/>
+        </w:rPr>
+        <w:t xml:space="preserve"> = (</w:t>
+      </w:r>
+      <w:proofErr w:type="spellStart"/>
+      <w:r>
+        <w:rPr>
+          <w:rFonts w:ascii="Menlo" w:hAnsi="Menlo" w:cs="Menlo"/>
+          <w:color w:val="000000"/>
+          <w:sz w:val="20"/>
+          <w:szCs w:val="20"/>
+        </w:rPr>
+        <w:t>left_lowest</w:t>
+      </w:r>
+      <w:proofErr w:type="spellEnd"/>
+      <w:r>
+        <w:rPr>
+          <w:rFonts w:ascii="Menlo" w:hAnsi="Menlo" w:cs="Menlo"/>
+          <w:color w:val="000000"/>
+          <w:sz w:val="20"/>
+          <w:szCs w:val="20"/>
+        </w:rPr>
+        <w:t xml:space="preserve">, </w:t>
+      </w:r>
+      <w:proofErr w:type="spellStart"/>
+      <w:r>
+        <w:rPr>
+          <w:rFonts w:ascii="Menlo" w:hAnsi="Menlo" w:cs="Menlo"/>
+          <w:color w:val="000000"/>
+          <w:sz w:val="20"/>
+          <w:szCs w:val="20"/>
+        </w:rPr>
+        <w:t>right_highest</w:t>
+      </w:r>
+      <w:proofErr w:type="spellEnd"/>
+      <w:r>
+        <w:rPr>
+          <w:rFonts w:ascii="Menlo" w:hAnsi="Menlo" w:cs="Menlo"/>
+          <w:color w:val="000000"/>
+          <w:sz w:val="20"/>
+          <w:szCs w:val="20"/>
+        </w:rPr>
+        <w:t>)</w:t>
       </w:r>
     </w:p>
     <w:p>
@@ -556,14 +1159,45 @@
         </w:rPr>
         <w:t xml:space="preserve">the pair of maximum profit between </w:t>
       </w:r>
-      <w:r>
-        <w:rPr>
-          <w:rFonts w:ascii="Menlo" w:hAnsi="Menlo" w:cs="Menlo"/>
-          <w:color w:val="000000"/>
-          <w:sz w:val="20"/>
-          <w:szCs w:val="20"/>
-        </w:rPr>
-        <w:t xml:space="preserve">left_half_answer, right_half_answer, </w:t>
+      <w:proofErr w:type="spellStart"/>
+      <w:r>
+        <w:rPr>
+          <w:rFonts w:ascii="Menlo" w:hAnsi="Menlo" w:cs="Menlo"/>
+          <w:color w:val="000000"/>
+          <w:sz w:val="20"/>
+          <w:szCs w:val="20"/>
+        </w:rPr>
+        <w:t>left_half_answer</w:t>
+      </w:r>
+      <w:proofErr w:type="spellEnd"/>
+      <w:r>
+        <w:rPr>
+          <w:rFonts w:ascii="Menlo" w:hAnsi="Menlo" w:cs="Menlo"/>
+          <w:color w:val="000000"/>
+          <w:sz w:val="20"/>
+          <w:szCs w:val="20"/>
+        </w:rPr>
+        <w:t xml:space="preserve">, </w:t>
+      </w:r>
+      <w:proofErr w:type="spellStart"/>
+      <w:r>
+        <w:rPr>
+          <w:rFonts w:ascii="Menlo" w:hAnsi="Menlo" w:cs="Menlo"/>
+          <w:color w:val="000000"/>
+          <w:sz w:val="20"/>
+          <w:szCs w:val="20"/>
+        </w:rPr>
+        <w:t>right_half_answer</w:t>
+      </w:r>
+      <w:proofErr w:type="spellEnd"/>
+      <w:r>
+        <w:rPr>
+          <w:rFonts w:ascii="Menlo" w:hAnsi="Menlo" w:cs="Menlo"/>
+          <w:color w:val="000000"/>
+          <w:sz w:val="20"/>
+          <w:szCs w:val="20"/>
+        </w:rPr>
+        <w:t xml:space="preserve">, </w:t>
       </w:r>
       <w:r>
         <w:rPr>
@@ -574,6 +1208,7 @@
         </w:rPr>
         <w:t xml:space="preserve">and </w:t>
       </w:r>
+      <w:proofErr w:type="spellStart"/>
       <w:r>
         <w:rPr>
           <w:rFonts w:ascii="Menlo" w:hAnsi="Menlo" w:cs="Menlo"/>
@@ -583,6 +1218,7 @@
         </w:rPr>
         <w:t>across_answer</w:t>
       </w:r>
+      <w:proofErr w:type="spellEnd"/>
     </w:p>
     <w:p>
       <w:pPr>
@@ -599,6 +1235,11 @@
     </w:p>
     <w:p/>
     <w:p>
+      <w:pPr>
+        <w:rPr>
+          <w:rFonts w:cstheme="minorHAnsi"/>
+        </w:rPr>
+      </w:pPr>
       <w:r>
         <w:t xml:space="preserve">The gist of it is, getting the best pair of dates from the left half of the </w:t>
       </w:r>
@@ -611,8 +1252,32 @@
       <w:r>
         <w:t>, and returning the best pair out of these three.</w:t>
       </w:r>
-    </w:p>
-    <w:p/>
+      <w:r>
+        <w:t xml:space="preserve"> You would make the </w:t>
+      </w:r>
+      <w:r>
+        <w:rPr>
+          <w:rFonts w:cstheme="minorHAnsi"/>
+        </w:rPr>
+        <w:t xml:space="preserve">initial call </w:t>
+      </w:r>
+      <m:oMath>
+        <m:r>
+          <w:rPr>
+            <w:rFonts w:ascii="Cambria Math" w:hAnsi="Cambria Math" w:cstheme="minorHAnsi"/>
+            <w:color w:val="000000"/>
+          </w:rPr>
+          <m:t>Max-Profit(1, n, dates).</m:t>
+        </m:r>
+      </m:oMath>
+    </w:p>
+    <w:p>
+      <w:pPr>
+        <w:rPr>
+          <w:rFonts w:cstheme="minorHAnsi"/>
+        </w:rPr>
+      </w:pPr>
+    </w:p>
     <w:p/>
     <w:p>
       <w:pPr>
@@ -744,13 +1409,7 @@
         <w:rPr>
           <w:rFonts w:eastAsiaTheme="minorEastAsia"/>
         </w:rPr>
-        <w:t xml:space="preserve"> to be its right half.</w:t>
-      </w:r>
-      <w:r>
-        <w:rPr>
-          <w:rFonts w:eastAsiaTheme="minorEastAsia"/>
-        </w:rPr>
-        <w:t xml:space="preserve"> </w:t>
+        <w:t xml:space="preserve"> to be its right half. </w:t>
       </w:r>
       <w:r>
         <w:rPr>
@@ -871,7 +1530,13 @@
         <w:pStyle w:val="Heading1"/>
       </w:pPr>
       <w:r>
-        <w:t>Runtime Analysis</w:t>
+        <w:t xml:space="preserve">Runtime </w:t>
+      </w:r>
+      <w:r>
+        <w:t xml:space="preserve">Complexity </w:t>
+      </w:r>
+      <w:r>
+        <w:t>Analysis</w:t>
       </w:r>
     </w:p>
     <w:p>
@@ -882,10 +1547,7 @@
         <w:t xml:space="preserve">. The size of each subproblem at each step halves. </w:t>
       </w:r>
       <w:r>
-        <w:t>F</w:t>
-      </w:r>
-      <w:r>
-        <w:t xml:space="preserve">inding the maximum and minimum in an array is </w:t>
+        <w:t xml:space="preserve">Finding the maximum and minimum in an array is </w:t>
       </w:r>
       <m:oMath>
         <m:r>
@@ -903,13 +1565,7 @@
           <w:rPr>
             <w:rFonts w:ascii="Cambria Math" w:hAnsi="Cambria Math"/>
           </w:rPr>
-          <m:t xml:space="preserve"> </m:t>
-        </m:r>
-        <m:r>
-          <w:rPr>
-            <w:rFonts w:ascii="Cambria Math" w:hAnsi="Cambria Math"/>
-          </w:rPr>
-          <m:t>p=q=2</m:t>
+          <m:t xml:space="preserve"> p=q=2</m:t>
         </m:r>
       </m:oMath>
       <w:r>
@@ -921,14 +1577,165 @@
       <w:r>
         <w:t xml:space="preserve"> </w:t>
       </w:r>
+    </w:p>
+    <w:p>
+      <w:pPr>
+        <w:jc w:val="center"/>
+        <w:rPr>
+          <w:rFonts w:eastAsiaTheme="minorEastAsia"/>
+        </w:rPr>
+      </w:pPr>
+      <m:oMathPara>
+        <m:oMath>
+          <m:r>
+            <w:rPr>
+              <w:rFonts w:ascii="Cambria Math" w:hAnsi="Cambria Math"/>
+            </w:rPr>
+            <m:t>T</m:t>
+          </m:r>
+          <m:d>
+            <m:dPr>
+              <m:ctrlPr>
+                <w:rPr>
+                  <w:rFonts w:ascii="Cambria Math" w:hAnsi="Cambria Math"/>
+                  <w:i/>
+                </w:rPr>
+              </m:ctrlPr>
+            </m:dPr>
+            <m:e>
+              <m:r>
+                <w:rPr>
+                  <w:rFonts w:ascii="Cambria Math" w:hAnsi="Cambria Math"/>
+                </w:rPr>
+                <m:t>n</m:t>
+              </m:r>
+            </m:e>
+          </m:d>
+          <m:r>
+            <w:rPr>
+              <w:rFonts w:ascii="Cambria Math" w:hAnsi="Cambria Math"/>
+            </w:rPr>
+            <m:t>≤</m:t>
+          </m:r>
+          <m:r>
+            <w:rPr>
+              <w:rFonts w:ascii="Cambria Math" w:hAnsi="Cambria Math"/>
+            </w:rPr>
+            <m:t>2T</m:t>
+          </m:r>
+          <m:d>
+            <m:dPr>
+              <m:ctrlPr>
+                <w:rPr>
+                  <w:rFonts w:ascii="Cambria Math" w:hAnsi="Cambria Math"/>
+                  <w:i/>
+                </w:rPr>
+              </m:ctrlPr>
+            </m:dPr>
+            <m:e>
+              <m:f>
+                <m:fPr>
+                  <m:ctrlPr>
+                    <w:rPr>
+                      <w:rFonts w:ascii="Cambria Math" w:hAnsi="Cambria Math"/>
+                      <w:i/>
+                    </w:rPr>
+                  </m:ctrlPr>
+                </m:fPr>
+                <m:num>
+                  <m:r>
+                    <w:rPr>
+                      <w:rFonts w:ascii="Cambria Math" w:hAnsi="Cambria Math"/>
+                    </w:rPr>
+                    <m:t>n</m:t>
+                  </m:r>
+                </m:num>
+                <m:den>
+                  <m:r>
+                    <w:rPr>
+                      <w:rFonts w:ascii="Cambria Math" w:hAnsi="Cambria Math"/>
+                    </w:rPr>
+                    <m:t>2</m:t>
+                  </m:r>
+                </m:den>
+              </m:f>
+            </m:e>
+          </m:d>
+          <m:r>
+            <w:rPr>
+              <w:rFonts w:ascii="Cambria Math" w:hAnsi="Cambria Math"/>
+            </w:rPr>
+            <m:t>+</m:t>
+          </m:r>
+          <m:r>
+            <w:rPr>
+              <w:rFonts w:ascii="Cambria Math" w:hAnsi="Cambria Math"/>
+            </w:rPr>
+            <m:t>O(n)</m:t>
+          </m:r>
+        </m:oMath>
+      </m:oMathPara>
+    </w:p>
+    <w:p>
+      <w:pPr>
+        <w:jc w:val="center"/>
+        <w:rPr>
+          <w:rFonts w:eastAsiaTheme="minorEastAsia"/>
+        </w:rPr>
+      </w:pPr>
+      <m:oMathPara>
+        <m:oMath>
+          <m:r>
+            <w:rPr>
+              <w:rFonts w:ascii="Cambria Math" w:eastAsiaTheme="minorEastAsia" w:hAnsi="Cambria Math"/>
+            </w:rPr>
+            <m:t>T</m:t>
+          </m:r>
+          <m:d>
+            <m:dPr>
+              <m:ctrlPr>
+                <w:rPr>
+                  <w:rFonts w:ascii="Cambria Math" w:eastAsiaTheme="minorEastAsia" w:hAnsi="Cambria Math"/>
+                  <w:i/>
+                </w:rPr>
+              </m:ctrlPr>
+            </m:dPr>
+            <m:e>
+              <m:r>
+                <w:rPr>
+                  <w:rFonts w:ascii="Cambria Math" w:eastAsiaTheme="minorEastAsia" w:hAnsi="Cambria Math"/>
+                </w:rPr>
+                <m:t>1</m:t>
+              </m:r>
+            </m:e>
+          </m:d>
+          <m:r>
+            <w:rPr>
+              <w:rFonts w:ascii="Cambria Math" w:eastAsiaTheme="minorEastAsia" w:hAnsi="Cambria Math"/>
+            </w:rPr>
+            <m:t>≤</m:t>
+          </m:r>
+          <m:r>
+            <w:rPr>
+              <w:rFonts w:ascii="Cambria Math" w:eastAsiaTheme="minorEastAsia" w:hAnsi="Cambria Math"/>
+            </w:rPr>
+            <m:t>O(1)</m:t>
+          </m:r>
+        </m:oMath>
+      </m:oMathPara>
+    </w:p>
+    <w:p>
+      <w:pPr>
+        <w:rPr>
+          <w:rFonts w:eastAsiaTheme="minorEastAsia"/>
+        </w:rPr>
+      </w:pPr>
       <w:r>
         <w:t xml:space="preserve">It is </w:t>
       </w:r>
       <w:r>
         <w:t xml:space="preserve">altogether </w:t>
       </w:r>
-      <w:bookmarkStart w:id="0" w:name="_GoBack"/>
-      <w:bookmarkEnd w:id="0"/>
       <m:oMath>
         <m:r>
           <m:rPr>
@@ -980,7 +1787,186 @@
         <w:t>.</w:t>
       </w:r>
     </w:p>
-    <w:p/>
+    <w:p>
+      <w:pPr>
+        <w:rPr>
+          <w:rFonts w:eastAsiaTheme="minorEastAsia"/>
+        </w:rPr>
+      </w:pPr>
+    </w:p>
+    <w:p>
+      <w:pPr>
+        <w:pStyle w:val="Heading1"/>
+      </w:pPr>
+      <w:r>
+        <w:t>Space Complexity Analysis</w:t>
+      </w:r>
+    </w:p>
+    <w:p>
+      <m:oMath>
+        <m:r>
+          <w:rPr>
+            <w:rFonts w:ascii="Cambria Math" w:hAnsi="Cambria Math"/>
+          </w:rPr>
+          <m:t>n</m:t>
+        </m:r>
+      </m:oMath>
+      <w:r>
+        <w:t xml:space="preserve"> dates would generate </w:t>
+      </w:r>
+      <m:oMath>
+        <m:r>
+          <w:rPr>
+            <w:rFonts w:ascii="Cambria Math" w:hAnsi="Cambria Math"/>
+          </w:rPr>
+          <m:t>O(</m:t>
+        </m:r>
+        <m:func>
+          <m:funcPr>
+            <m:ctrlPr>
+              <w:rPr>
+                <w:rFonts w:ascii="Cambria Math" w:hAnsi="Cambria Math"/>
+                <w:i/>
+              </w:rPr>
+            </m:ctrlPr>
+          </m:funcPr>
+          <m:fName>
+            <m:r>
+              <m:rPr>
+                <m:sty m:val="p"/>
+              </m:rPr>
+              <w:rPr>
+                <w:rFonts w:ascii="Cambria Math" w:hAnsi="Cambria Math"/>
+              </w:rPr>
+              <m:t>log</m:t>
+            </m:r>
+          </m:fName>
+          <m:e>
+            <m:r>
+              <w:rPr>
+                <w:rFonts w:ascii="Cambria Math" w:hAnsi="Cambria Math"/>
+              </w:rPr>
+              <m:t>n</m:t>
+            </m:r>
+            <m:r>
+              <w:rPr>
+                <w:rFonts w:ascii="Cambria Math" w:hAnsi="Cambria Math"/>
+              </w:rPr>
+              <m:t>)</m:t>
+            </m:r>
+          </m:e>
+        </m:func>
+      </m:oMath>
+      <w:r>
+        <w:rPr>
+          <w:rFonts w:eastAsiaTheme="minorEastAsia"/>
+        </w:rPr>
+        <w:t xml:space="preserve"> layers in its recurrence tree.</w:t>
+      </w:r>
+      <w:r>
+        <w:rPr>
+          <w:rFonts w:eastAsiaTheme="minorEastAsia"/>
+        </w:rPr>
+        <w:t xml:space="preserve"> Each layer or node in the tree would only need </w:t>
+      </w:r>
+      <m:oMath>
+        <m:r>
+          <w:rPr>
+            <w:rFonts w:ascii="Cambria Math" w:eastAsiaTheme="minorEastAsia" w:hAnsi="Cambria Math"/>
+          </w:rPr>
+          <m:t>O(1)</m:t>
+        </m:r>
+      </m:oMath>
+      <w:r>
+        <w:rPr>
+          <w:rFonts w:eastAsiaTheme="minorEastAsia"/>
+        </w:rPr>
+        <w:t xml:space="preserve"> space because we’re always storing a pair of dates.</w:t>
+      </w:r>
+      <w:r>
+        <w:rPr>
+          <w:rFonts w:eastAsiaTheme="minorEastAsia"/>
+        </w:rPr>
+        <w:t xml:space="preserve"> </w:t>
+      </w:r>
+      <w:r>
+        <w:rPr>
+          <w:rFonts w:eastAsiaTheme="minorEastAsia"/>
+        </w:rPr>
+        <w:t>Observe that t</w:t>
+      </w:r>
+      <w:r>
+        <w:rPr>
+          <w:rFonts w:eastAsiaTheme="minorEastAsia"/>
+        </w:rPr>
+        <w:t xml:space="preserve">he algorithm </w:t>
+      </w:r>
+      <w:r>
+        <w:rPr>
+          <w:rFonts w:eastAsiaTheme="minorEastAsia"/>
+        </w:rPr>
+        <w:t xml:space="preserve">is </w:t>
+      </w:r>
+      <w:r>
+        <w:rPr>
+          <w:rFonts w:eastAsiaTheme="minorEastAsia"/>
+        </w:rPr>
+        <w:t>depth-first</w:t>
+      </w:r>
+      <w:r>
+        <w:rPr>
+          <w:rFonts w:eastAsiaTheme="minorEastAsia"/>
+        </w:rPr>
+        <w:t xml:space="preserve">. The space is thus </w:t>
+      </w:r>
+      <w:bookmarkStart w:id="0" w:name="_GoBack"/>
+      <m:oMath>
+        <m:r>
+          <m:rPr>
+            <m:sty m:val="bi"/>
+          </m:rPr>
+          <w:rPr>
+            <w:rFonts w:ascii="Cambria Math" w:eastAsiaTheme="minorEastAsia" w:hAnsi="Cambria Math"/>
+          </w:rPr>
+          <m:t>O(</m:t>
+        </m:r>
+        <m:func>
+          <m:funcPr>
+            <m:ctrlPr>
+              <w:rPr>
+                <w:rFonts w:ascii="Cambria Math" w:eastAsiaTheme="minorEastAsia" w:hAnsi="Cambria Math"/>
+                <w:b/>
+                <w:bCs/>
+                <w:i/>
+              </w:rPr>
+            </m:ctrlPr>
+          </m:funcPr>
+          <m:fName>
+            <m:r>
+              <m:rPr>
+                <m:sty m:val="b"/>
+              </m:rPr>
+              <w:rPr>
+                <w:rFonts w:ascii="Cambria Math" w:eastAsiaTheme="minorEastAsia" w:hAnsi="Cambria Math"/>
+              </w:rPr>
+              <m:t>log</m:t>
+            </m:r>
+          </m:fName>
+          <m:e>
+            <m:r>
+              <m:rPr>
+                <m:sty m:val="bi"/>
+              </m:rPr>
+              <w:rPr>
+                <w:rFonts w:ascii="Cambria Math" w:eastAsiaTheme="minorEastAsia" w:hAnsi="Cambria Math"/>
+              </w:rPr>
+              <m:t>n).</m:t>
+            </m:r>
+          </m:e>
+        </m:func>
+      </m:oMath>
+      <w:bookmarkEnd w:id="0"/>
+    </w:p>
     <w:sectPr>
       <w:pgSz w:w="12240" w:h="15840"/>
       <w:pgMar w:top="1440" w:right="1440" w:bottom="1440" w:left="1440" w:header="720" w:footer="720" w:gutter="0"/>
@@ -1098,7 +2084,7 @@
     </w:rPrDefault>
     <w:pPrDefault/>
   </w:docDefaults>
-  <w:latentStyles w:defLockedState="0" w:defUIPriority="99" w:defSemiHidden="0" w:defUnhideWhenUsed="0" w:defQFormat="0" w:count="375">
+  <w:latentStyles w:defLockedState="0" w:defUIPriority="99" w:defSemiHidden="0" w:defUnhideWhenUsed="0" w:defQFormat="0" w:count="377">
     <w:lsdException w:name="Normal" w:uiPriority="0" w:qFormat="1"/>
     <w:lsdException w:name="heading 1" w:uiPriority="9" w:qFormat="1"/>
     <w:lsdException w:name="heading 2" w:semiHidden="1" w:uiPriority="9" w:unhideWhenUsed="1" w:qFormat="1"/>
@@ -1204,7 +2190,6 @@
     <w:lsdException w:name="HTML Sample" w:semiHidden="1" w:unhideWhenUsed="1"/>
     <w:lsdException w:name="HTML Typewriter" w:semiHidden="1" w:unhideWhenUsed="1"/>
     <w:lsdException w:name="HTML Variable" w:semiHidden="1" w:unhideWhenUsed="1"/>
-    <w:lsdException w:name="Normal Table" w:semiHidden="1" w:unhideWhenUsed="1"/>
     <w:lsdException w:name="annotation subject" w:semiHidden="1" w:unhideWhenUsed="1"/>
     <w:lsdException w:name="No List" w:semiHidden="1" w:unhideWhenUsed="1"/>
     <w:lsdException w:name="Outline List 1" w:semiHidden="1" w:unhideWhenUsed="1"/>
@@ -1250,11 +2235,9 @@
     <w:lsdException w:name="Table Subtle 1" w:semiHidden="1" w:unhideWhenUsed="1"/>
     <w:lsdException w:name="Table Subtle 2" w:semiHidden="1" w:unhideWhenUsed="1"/>
     <w:lsdException w:name="Table Web 1" w:semiHidden="1" w:unhideWhenUsed="1"/>
-    <w:lsdException w:name="Table Web 2" w:semiHidden="1" w:unhideWhenUsed="1"/>
     <w:lsdException w:name="Table Web 3" w:semiHidden="1" w:unhideWhenUsed="1"/>
     <w:lsdException w:name="Balloon Text" w:semiHidden="1" w:unhideWhenUsed="1"/>
     <w:lsdException w:name="Table Grid" w:uiPriority="39"/>
-    <w:lsdException w:name="Table Theme" w:semiHidden="1" w:unhideWhenUsed="1"/>
     <w:lsdException w:name="Placeholder Text" w:semiHidden="1"/>
     <w:lsdException w:name="No Spacing" w:uiPriority="1" w:qFormat="1"/>
     <w:lsdException w:name="Light Shading" w:uiPriority="60"/>
@@ -1474,6 +2457,8 @@
     <w:lsdException w:name="Smart Hyperlink" w:semiHidden="1" w:unhideWhenUsed="1"/>
     <w:lsdException w:name="Hashtag" w:semiHidden="1" w:unhideWhenUsed="1"/>
     <w:lsdException w:name="Unresolved Mention" w:semiHidden="1" w:unhideWhenUsed="1"/>
+    <w:lsdException w:name="Smart Link" w:semiHidden="1" w:unhideWhenUsed="1"/>
+    <w:lsdException w:name="Smart Link Error" w:semiHidden="1" w:unhideWhenUsed="1"/>
   </w:latentStyles>
   <w:style w:type="paragraph" w:default="1" w:styleId="Normal">
     <w:name w:val="Normal"/>

</xml_diff>